<commit_message>
Ein Teilexport als docx ist möglich. mir allen kopffeldern
</commit_message>
<xml_diff>
--- a/static/edoc/Kyu_Graduierungsbericht_Vorlage.docx
+++ b/static/edoc/Kyu_Graduierungsbericht_Vorlage.docx
@@ -225,27 +225,11 @@
               </w:rPr>
               <w:fldChar w:fldCharType="separate"/>
             </w:r>
-            <w:proofErr w:type="gramStart"/>
             <w:r>
               <w:rPr>
                 <w:rFonts w:eastAsia="Arial Unicode MS"/>
               </w:rPr>
-              <w:t xml:space="preserve">{{ </w:t>
-            </w:r>
-            <w:proofErr w:type="spellStart"/>
-            <w:r>
-              <w:rPr>
-                <w:rFonts w:eastAsia="Arial Unicode MS"/>
-              </w:rPr>
-              <w:t>ausrichter</w:t>
-            </w:r>
-            <w:proofErr w:type="spellEnd"/>
-            <w:proofErr w:type="gramEnd"/>
-            <w:r>
-              <w:rPr>
-                <w:rFonts w:eastAsia="Arial Unicode MS"/>
-              </w:rPr>
-              <w:t xml:space="preserve"> }}</w:t>
+              <w:t>{{ ausrichter }}</w:t>
             </w:r>
             <w:r>
               <w:rPr>
@@ -374,33 +358,13 @@
               </w:rPr>
               <w:fldChar w:fldCharType="separate"/>
             </w:r>
-            <w:proofErr w:type="gramStart"/>
             <w:r>
               <w:rPr>
                 <w:rFonts w:ascii="Arial" w:eastAsia="Arial Unicode MS" w:hAnsi="Arial"/>
                 <w:b/>
                 <w:sz w:val="22"/>
               </w:rPr>
-              <w:t xml:space="preserve">{{ </w:t>
-            </w:r>
-            <w:proofErr w:type="spellStart"/>
-            <w:r>
-              <w:rPr>
-                <w:rFonts w:ascii="Arial" w:eastAsia="Arial Unicode MS" w:hAnsi="Arial"/>
-                <w:b/>
-                <w:sz w:val="22"/>
-              </w:rPr>
-              <w:t>bezirk</w:t>
-            </w:r>
-            <w:proofErr w:type="spellEnd"/>
-            <w:proofErr w:type="gramEnd"/>
-            <w:r>
-              <w:rPr>
-                <w:rFonts w:ascii="Arial" w:eastAsia="Arial Unicode MS" w:hAnsi="Arial"/>
-                <w:b/>
-                <w:sz w:val="22"/>
-              </w:rPr>
-              <w:t xml:space="preserve"> }}</w:t>
+              <w:t>{{ bezirk }}</w:t>
             </w:r>
             <w:r>
               <w:rPr>
@@ -509,7 +473,9 @@
                   <w:name w:val="Text5"/>
                   <w:enabled/>
                   <w:calcOnExit w:val="0"/>
-                  <w:textInput/>
+                  <w:textInput>
+                    <w:default w:val="{{ ort_strasse }}"/>
+                  </w:textInput>
                 </w:ffData>
               </w:fldChar>
             </w:r>
@@ -541,41 +507,10 @@
               <w:rPr>
                 <w:rFonts w:ascii="Arial" w:eastAsia="Arial Unicode MS" w:hAnsi="Arial"/>
                 <w:b/>
+                <w:noProof/>
                 <w:sz w:val="22"/>
               </w:rPr>
-              <w:t> </w:t>
-            </w:r>
-            <w:r>
-              <w:rPr>
-                <w:rFonts w:ascii="Arial" w:eastAsia="Arial Unicode MS" w:hAnsi="Arial"/>
-                <w:b/>
-                <w:sz w:val="22"/>
-              </w:rPr>
-              <w:t> </w:t>
-            </w:r>
-            <w:r>
-              <w:rPr>
-                <w:rFonts w:ascii="Arial" w:eastAsia="Arial Unicode MS" w:hAnsi="Arial"/>
-                <w:b/>
-                <w:sz w:val="22"/>
-              </w:rPr>
-              <w:t> </w:t>
-            </w:r>
-            <w:r>
-              <w:rPr>
-                <w:rFonts w:ascii="Arial" w:eastAsia="Arial Unicode MS" w:hAnsi="Arial"/>
-                <w:b/>
-                <w:sz w:val="22"/>
-              </w:rPr>
-              <w:t> </w:t>
-            </w:r>
-            <w:r>
-              <w:rPr>
-                <w:rFonts w:ascii="Arial" w:eastAsia="Arial Unicode MS" w:hAnsi="Arial"/>
-                <w:b/>
-                <w:sz w:val="22"/>
-              </w:rPr>
-              <w:t> </w:t>
+              <w:t>{{ ort_strasse }}</w:t>
             </w:r>
             <w:r>
               <w:rPr>
@@ -651,39 +586,7 @@
                 <w:b/>
                 <w:sz w:val="22"/>
               </w:rPr>
-              <w:t> </w:t>
-            </w:r>
-            <w:r>
-              <w:rPr>
-                <w:rFonts w:ascii="Arial" w:eastAsia="Arial Unicode MS" w:hAnsi="Arial"/>
-                <w:b/>
-                <w:sz w:val="22"/>
-              </w:rPr>
-              <w:t> </w:t>
-            </w:r>
-            <w:r>
-              <w:rPr>
-                <w:rFonts w:ascii="Arial" w:eastAsia="Arial Unicode MS" w:hAnsi="Arial"/>
-                <w:b/>
-                <w:sz w:val="22"/>
-              </w:rPr>
-              <w:t> </w:t>
-            </w:r>
-            <w:r>
-              <w:rPr>
-                <w:rFonts w:ascii="Arial" w:eastAsia="Arial Unicode MS" w:hAnsi="Arial"/>
-                <w:b/>
-                <w:sz w:val="22"/>
-              </w:rPr>
-              <w:t> </w:t>
-            </w:r>
-            <w:r>
-              <w:rPr>
-                <w:rFonts w:ascii="Arial" w:eastAsia="Arial Unicode MS" w:hAnsi="Arial"/>
-                <w:b/>
-                <w:sz w:val="22"/>
-              </w:rPr>
-              <w:t> </w:t>
+              <w:t>{{ ort_ort }}</w:t>
             </w:r>
             <w:r>
               <w:rPr>
@@ -759,8 +662,7 @@
                   <w:enabled/>
                   <w:calcOnExit w:val="0"/>
                   <w:textInput>
-                    <w:type w:val="date"/>
-                    <w:format w:val="dd.MM.yyyy"/>
+                    <w:default w:val="{{ datum }}"/>
                   </w:textInput>
                 </w:ffData>
               </w:fldChar>
@@ -793,41 +695,10 @@
               <w:rPr>
                 <w:rFonts w:ascii="Arial" w:eastAsia="Arial Unicode MS" w:hAnsi="Arial"/>
                 <w:b/>
+                <w:noProof/>
                 <w:sz w:val="22"/>
               </w:rPr>
-              <w:t> </w:t>
-            </w:r>
-            <w:r>
-              <w:rPr>
-                <w:rFonts w:ascii="Arial" w:eastAsia="Arial Unicode MS" w:hAnsi="Arial"/>
-                <w:b/>
-                <w:sz w:val="22"/>
-              </w:rPr>
-              <w:t> </w:t>
-            </w:r>
-            <w:r>
-              <w:rPr>
-                <w:rFonts w:ascii="Arial" w:eastAsia="Arial Unicode MS" w:hAnsi="Arial"/>
-                <w:b/>
-                <w:sz w:val="22"/>
-              </w:rPr>
-              <w:t> </w:t>
-            </w:r>
-            <w:r>
-              <w:rPr>
-                <w:rFonts w:ascii="Arial" w:eastAsia="Arial Unicode MS" w:hAnsi="Arial"/>
-                <w:b/>
-                <w:sz w:val="22"/>
-              </w:rPr>
-              <w:t> </w:t>
-            </w:r>
-            <w:r>
-              <w:rPr>
-                <w:rFonts w:ascii="Arial" w:eastAsia="Arial Unicode MS" w:hAnsi="Arial"/>
-                <w:b/>
-                <w:sz w:val="22"/>
-              </w:rPr>
-              <w:t> </w:t>
+              <w:t>{{ datum }}</w:t>
             </w:r>
             <w:r>
               <w:rPr>
@@ -919,7 +790,6 @@
               </w:rPr>
               <w:t xml:space="preserve">von:  </w:t>
             </w:r>
-            <w:bookmarkStart w:id="5" w:name="Text10"/>
             <w:r>
               <w:rPr>
                 <w:rFonts w:ascii="Arial" w:eastAsia="Arial Unicode MS" w:hAnsi="Arial"/>
@@ -932,12 +802,12 @@
                   <w:enabled/>
                   <w:calcOnExit w:val="0"/>
                   <w:textInput>
-                    <w:type w:val="date"/>
-                    <w:format w:val="HH:mm"/>
+                    <w:default w:val="{{ uhrzeit_von }}"/>
                   </w:textInput>
                 </w:ffData>
               </w:fldChar>
             </w:r>
+            <w:bookmarkStart w:id="5" w:name="Text10"/>
             <w:r>
               <w:rPr>
                 <w:rFonts w:ascii="Arial" w:eastAsia="Arial Unicode MS" w:hAnsi="Arial"/>
@@ -965,41 +835,10 @@
               <w:rPr>
                 <w:rFonts w:ascii="Arial" w:eastAsia="Arial Unicode MS" w:hAnsi="Arial"/>
                 <w:b/>
-                <w:sz w:val="20"/>
-              </w:rPr>
-              <w:t> </w:t>
-            </w:r>
-            <w:r>
-              <w:rPr>
-                <w:rFonts w:ascii="Arial" w:eastAsia="Arial Unicode MS" w:hAnsi="Arial"/>
-                <w:b/>
-                <w:sz w:val="20"/>
-              </w:rPr>
-              <w:t> </w:t>
-            </w:r>
-            <w:r>
-              <w:rPr>
-                <w:rFonts w:ascii="Arial" w:eastAsia="Arial Unicode MS" w:hAnsi="Arial"/>
-                <w:b/>
-                <w:sz w:val="20"/>
-              </w:rPr>
-              <w:t> </w:t>
-            </w:r>
-            <w:r>
-              <w:rPr>
-                <w:rFonts w:ascii="Arial" w:eastAsia="Arial Unicode MS" w:hAnsi="Arial"/>
-                <w:b/>
-                <w:sz w:val="20"/>
-              </w:rPr>
-              <w:t> </w:t>
-            </w:r>
-            <w:r>
-              <w:rPr>
-                <w:rFonts w:ascii="Arial" w:eastAsia="Arial Unicode MS" w:hAnsi="Arial"/>
-                <w:b/>
-                <w:sz w:val="20"/>
-              </w:rPr>
-              <w:t> </w:t>
+                <w:noProof/>
+                <w:sz w:val="20"/>
+              </w:rPr>
+              <w:t>{{ uhrzeit_von }}</w:t>
             </w:r>
             <w:r>
               <w:rPr>
@@ -1047,7 +886,6 @@
               </w:rPr>
               <w:t xml:space="preserve">bis:  </w:t>
             </w:r>
-            <w:bookmarkStart w:id="6" w:name="Text11"/>
             <w:r>
               <w:rPr>
                 <w:rFonts w:ascii="Arial" w:eastAsia="Arial Unicode MS" w:hAnsi="Arial"/>
@@ -1060,12 +898,12 @@
                   <w:enabled/>
                   <w:calcOnExit w:val="0"/>
                   <w:textInput>
-                    <w:type w:val="date"/>
-                    <w:format w:val="HH:mm"/>
+                    <w:default w:val="{{ uhrzeit_bis }}"/>
                   </w:textInput>
                 </w:ffData>
               </w:fldChar>
             </w:r>
+            <w:bookmarkStart w:id="6" w:name="Text11"/>
             <w:r>
               <w:rPr>
                 <w:rFonts w:ascii="Arial" w:eastAsia="Arial Unicode MS" w:hAnsi="Arial"/>
@@ -1093,41 +931,10 @@
               <w:rPr>
                 <w:rFonts w:ascii="Arial" w:eastAsia="Arial Unicode MS" w:hAnsi="Arial"/>
                 <w:b/>
-                <w:sz w:val="20"/>
-              </w:rPr>
-              <w:t> </w:t>
-            </w:r>
-            <w:r>
-              <w:rPr>
-                <w:rFonts w:ascii="Arial" w:eastAsia="Arial Unicode MS" w:hAnsi="Arial"/>
-                <w:b/>
-                <w:sz w:val="20"/>
-              </w:rPr>
-              <w:t> </w:t>
-            </w:r>
-            <w:r>
-              <w:rPr>
-                <w:rFonts w:ascii="Arial" w:eastAsia="Arial Unicode MS" w:hAnsi="Arial"/>
-                <w:b/>
-                <w:sz w:val="20"/>
-              </w:rPr>
-              <w:t> </w:t>
-            </w:r>
-            <w:r>
-              <w:rPr>
-                <w:rFonts w:ascii="Arial" w:eastAsia="Arial Unicode MS" w:hAnsi="Arial"/>
-                <w:b/>
-                <w:sz w:val="20"/>
-              </w:rPr>
-              <w:t> </w:t>
-            </w:r>
-            <w:r>
-              <w:rPr>
-                <w:rFonts w:ascii="Arial" w:eastAsia="Arial Unicode MS" w:hAnsi="Arial"/>
-                <w:b/>
-                <w:sz w:val="20"/>
-              </w:rPr>
-              <w:t> </w:t>
+                <w:noProof/>
+                <w:sz w:val="20"/>
+              </w:rPr>
+              <w:t>{{ uhrzeit_bis }}</w:t>
             </w:r>
             <w:r>
               <w:rPr>
@@ -1180,7 +987,6 @@
             </w:r>
           </w:p>
         </w:tc>
-        <w:bookmarkStart w:id="7" w:name="Text12"/>
         <w:tc>
           <w:tcPr>
             <w:tcW w:w="3465" w:type="dxa"/>
@@ -1212,11 +1018,12 @@
                   <w:enabled/>
                   <w:calcOnExit w:val="0"/>
                   <w:textInput>
-                    <w:maxLength w:val="1"/>
+                    <w:default w:val="{{ anzahl_pruefer }}"/>
                   </w:textInput>
                 </w:ffData>
               </w:fldChar>
             </w:r>
+            <w:bookmarkStart w:id="7" w:name="Text12"/>
             <w:r>
               <w:rPr>
                 <w:rFonts w:ascii="Arial" w:eastAsia="Arial Unicode MS" w:hAnsi="Arial"/>
@@ -1244,9 +1051,10 @@
               <w:rPr>
                 <w:rFonts w:ascii="Arial" w:eastAsia="Arial Unicode MS" w:hAnsi="Arial"/>
                 <w:b/>
+                <w:noProof/>
                 <w:sz w:val="22"/>
               </w:rPr>
-              <w:t> </w:t>
+              <w:t>{{ anzahl_pruefer }}</w:t>
             </w:r>
             <w:r>
               <w:rPr>
@@ -1341,7 +1149,9 @@
                   <w:name w:val="Text13"/>
                   <w:enabled/>
                   <w:calcOnExit w:val="0"/>
-                  <w:textInput/>
+                  <w:textInput>
+                    <w:default w:val="{{ pruefer_name }}"/>
+                  </w:textInput>
                 </w:ffData>
               </w:fldChar>
             </w:r>
@@ -1369,41 +1179,14 @@
               </w:rPr>
               <w:fldChar w:fldCharType="separate"/>
             </w:r>
-            <w:proofErr w:type="gramStart"/>
             <w:r>
               <w:rPr>
                 <w:rFonts w:ascii="Arial" w:eastAsia="Arial Unicode MS" w:hAnsi="Arial"/>
                 <w:b/>
+                <w:noProof/>
                 <w:sz w:val="22"/>
               </w:rPr>
-              <w:t xml:space="preserve">{{ </w:t>
-            </w:r>
-            <w:proofErr w:type="spellStart"/>
-            <w:r>
-              <w:rPr>
-                <w:rFonts w:ascii="Arial" w:eastAsia="Arial Unicode MS" w:hAnsi="Arial"/>
-                <w:b/>
-                <w:sz w:val="22"/>
-              </w:rPr>
-              <w:t>pruefer</w:t>
-            </w:r>
-            <w:proofErr w:type="gramEnd"/>
-            <w:r>
-              <w:rPr>
-                <w:rFonts w:ascii="Arial" w:eastAsia="Arial Unicode MS" w:hAnsi="Arial"/>
-                <w:b/>
-                <w:sz w:val="22"/>
-              </w:rPr>
-              <w:t>_name</w:t>
-            </w:r>
-            <w:proofErr w:type="spellEnd"/>
-            <w:r>
-              <w:rPr>
-                <w:rFonts w:ascii="Arial" w:eastAsia="Arial Unicode MS" w:hAnsi="Arial"/>
-                <w:b/>
-                <w:sz w:val="22"/>
-              </w:rPr>
-              <w:t xml:space="preserve"> }}</w:t>
+              <w:t>{{ pruefer_name }}</w:t>
             </w:r>
             <w:r>
               <w:rPr>
@@ -1453,7 +1236,9 @@
                   <w:name w:val="Text14"/>
                   <w:enabled/>
                   <w:calcOnExit w:val="0"/>
-                  <w:textInput/>
+                  <w:textInput>
+                    <w:default w:val="{{ pruefer_lizenz }}"/>
+                  </w:textInput>
                 </w:ffData>
               </w:fldChar>
             </w:r>
@@ -1485,27 +1270,10 @@
               <w:rPr>
                 <w:rFonts w:ascii="Arial" w:eastAsia="Arial Unicode MS" w:hAnsi="Arial"/>
                 <w:b/>
+                <w:noProof/>
                 <w:sz w:val="22"/>
               </w:rPr>
-              <w:t xml:space="preserve">{{ </w:t>
-            </w:r>
-            <w:proofErr w:type="spellStart"/>
-            <w:r>
-              <w:rPr>
-                <w:rFonts w:ascii="Arial" w:eastAsia="Arial Unicode MS" w:hAnsi="Arial"/>
-                <w:b/>
-                <w:sz w:val="22"/>
-              </w:rPr>
-              <w:t>pruefer_lizenz</w:t>
-            </w:r>
-            <w:proofErr w:type="spellEnd"/>
-            <w:r>
-              <w:rPr>
-                <w:rFonts w:ascii="Arial" w:eastAsia="Arial Unicode MS" w:hAnsi="Arial"/>
-                <w:b/>
-                <w:sz w:val="22"/>
-              </w:rPr>
-              <w:t xml:space="preserve"> }}</w:t>
+              <w:t>{{ pruefer_lizenz }}</w:t>
             </w:r>
             <w:r>
               <w:rPr>
@@ -1580,7 +1348,9 @@
                   <w:name w:val="Text15"/>
                   <w:enabled/>
                   <w:calcOnExit w:val="0"/>
-                  <w:textInput/>
+                  <w:textInput>
+                    <w:default w:val="{{ fremdpruefer_name }}"/>
+                  </w:textInput>
                 </w:ffData>
               </w:fldChar>
             </w:r>
@@ -1612,41 +1382,10 @@
               <w:rPr>
                 <w:rFonts w:ascii="Arial" w:eastAsia="Arial Unicode MS" w:hAnsi="Arial"/>
                 <w:b/>
+                <w:noProof/>
                 <w:sz w:val="22"/>
               </w:rPr>
-              <w:t> </w:t>
-            </w:r>
-            <w:r>
-              <w:rPr>
-                <w:rFonts w:ascii="Arial" w:eastAsia="Arial Unicode MS" w:hAnsi="Arial"/>
-                <w:b/>
-                <w:sz w:val="22"/>
-              </w:rPr>
-              <w:t> </w:t>
-            </w:r>
-            <w:r>
-              <w:rPr>
-                <w:rFonts w:ascii="Arial" w:eastAsia="Arial Unicode MS" w:hAnsi="Arial"/>
-                <w:b/>
-                <w:sz w:val="22"/>
-              </w:rPr>
-              <w:t> </w:t>
-            </w:r>
-            <w:r>
-              <w:rPr>
-                <w:rFonts w:ascii="Arial" w:eastAsia="Arial Unicode MS" w:hAnsi="Arial"/>
-                <w:b/>
-                <w:sz w:val="22"/>
-              </w:rPr>
-              <w:t> </w:t>
-            </w:r>
-            <w:r>
-              <w:rPr>
-                <w:rFonts w:ascii="Arial" w:eastAsia="Arial Unicode MS" w:hAnsi="Arial"/>
-                <w:b/>
-                <w:sz w:val="22"/>
-              </w:rPr>
-              <w:t> </w:t>
+              <w:t>{{ fremdpruefer_name }}</w:t>
             </w:r>
             <w:r>
               <w:rPr>
@@ -1696,7 +1435,9 @@
                   <w:name w:val="Text16"/>
                   <w:enabled/>
                   <w:calcOnExit w:val="0"/>
-                  <w:textInput/>
+                  <w:textInput>
+                    <w:default w:val="{{ fremdpruefer_lizenz }}"/>
+                  </w:textInput>
                 </w:ffData>
               </w:fldChar>
             </w:r>
@@ -1728,41 +1469,10 @@
               <w:rPr>
                 <w:rFonts w:ascii="Arial" w:eastAsia="Arial Unicode MS" w:hAnsi="Arial"/>
                 <w:b/>
+                <w:noProof/>
                 <w:sz w:val="22"/>
               </w:rPr>
-              <w:t> </w:t>
-            </w:r>
-            <w:r>
-              <w:rPr>
-                <w:rFonts w:ascii="Arial" w:eastAsia="Arial Unicode MS" w:hAnsi="Arial"/>
-                <w:b/>
-                <w:sz w:val="22"/>
-              </w:rPr>
-              <w:t> </w:t>
-            </w:r>
-            <w:r>
-              <w:rPr>
-                <w:rFonts w:ascii="Arial" w:eastAsia="Arial Unicode MS" w:hAnsi="Arial"/>
-                <w:b/>
-                <w:sz w:val="22"/>
-              </w:rPr>
-              <w:t> </w:t>
-            </w:r>
-            <w:r>
-              <w:rPr>
-                <w:rFonts w:ascii="Arial" w:eastAsia="Arial Unicode MS" w:hAnsi="Arial"/>
-                <w:b/>
-                <w:sz w:val="22"/>
-              </w:rPr>
-              <w:t> </w:t>
-            </w:r>
-            <w:r>
-              <w:rPr>
-                <w:rFonts w:ascii="Arial" w:eastAsia="Arial Unicode MS" w:hAnsi="Arial"/>
-                <w:b/>
-                <w:sz w:val="22"/>
-              </w:rPr>
-              <w:t> </w:t>
+              <w:t>{{ fremdpruefer_lizenz }}</w:t>
             </w:r>
             <w:r>
               <w:rPr>
@@ -1821,7 +1531,6 @@
             </w:r>
           </w:p>
         </w:tc>
-        <w:bookmarkStart w:id="12" w:name="Text17"/>
         <w:tc>
           <w:tcPr>
             <w:tcW w:w="3465" w:type="dxa"/>
@@ -1853,12 +1562,12 @@
                   <w:enabled/>
                   <w:calcOnExit w:val="0"/>
                   <w:textInput>
-                    <w:type w:val="number"/>
-                    <w:maxLength w:val="2"/>
+                    <w:default w:val="{{ anzahl_graduierungen }}"/>
                   </w:textInput>
                 </w:ffData>
               </w:fldChar>
             </w:r>
+            <w:bookmarkStart w:id="12" w:name="Text17"/>
             <w:r>
               <w:rPr>
                 <w:rFonts w:ascii="Arial" w:eastAsia="Arial Unicode MS" w:hAnsi="Arial"/>
@@ -1886,17 +1595,10 @@
               <w:rPr>
                 <w:rFonts w:ascii="Arial" w:eastAsia="Arial Unicode MS" w:hAnsi="Arial"/>
                 <w:b/>
+                <w:noProof/>
                 <w:sz w:val="22"/>
               </w:rPr>
-              <w:t> </w:t>
-            </w:r>
-            <w:r>
-              <w:rPr>
-                <w:rFonts w:ascii="Arial" w:eastAsia="Arial Unicode MS" w:hAnsi="Arial"/>
-                <w:b/>
-                <w:sz w:val="22"/>
-              </w:rPr>
-              <w:t> </w:t>
+              <w:t>{{ anzahl_graduierungen }}</w:t>
             </w:r>
             <w:r>
               <w:rPr>

</xml_diff>

<commit_message>
voller export ist jetzt möglich
</commit_message>
<xml_diff>
--- a/static/edoc/Kyu_Graduierungsbericht_Vorlage.docx
+++ b/static/edoc/Kyu_Graduierungsbericht_Vorlage.docx
@@ -1854,9 +1854,9 @@
         <w:tblLook w:val="04A0" w:firstRow="1" w:lastRow="0" w:firstColumn="1" w:lastColumn="0" w:noHBand="0" w:noVBand="1"/>
       </w:tblPr>
       <w:tblGrid>
-        <w:gridCol w:w="4691"/>
-        <w:gridCol w:w="1223"/>
-        <w:gridCol w:w="4574"/>
+        <w:gridCol w:w="4685"/>
+        <w:gridCol w:w="1235"/>
+        <w:gridCol w:w="4568"/>
       </w:tblGrid>
       <w:tr>
         <w:tc>
@@ -1904,7 +1904,7 @@
                   <w:enabled/>
                   <w:calcOnExit w:val="0"/>
                   <w:textInput>
-                    <w:maxLength w:val="3"/>
+                    <w:default w:val="{{gne}}"/>
                   </w:textInput>
                 </w:ffData>
               </w:fldChar>
@@ -1938,29 +1938,12 @@
             <w:r>
               <w:rPr>
                 <w:rFonts w:ascii="Arial" w:hAnsi="Arial" w:cs="Arial"/>
+                <w:noProof/>
                 <w:sz w:val="28"/>
                 <w:szCs w:val="28"/>
                 <w:bdr w:val="single" w:sz="4" w:space="0" w:color="auto"/>
               </w:rPr>
-              <w:t> </w:t>
-            </w:r>
-            <w:r>
-              <w:rPr>
-                <w:rFonts w:ascii="Arial" w:hAnsi="Arial" w:cs="Arial"/>
-                <w:sz w:val="28"/>
-                <w:szCs w:val="28"/>
-                <w:bdr w:val="single" w:sz="4" w:space="0" w:color="auto"/>
-              </w:rPr>
-              <w:t> </w:t>
-            </w:r>
-            <w:r>
-              <w:rPr>
-                <w:rFonts w:ascii="Arial" w:hAnsi="Arial" w:cs="Arial"/>
-                <w:sz w:val="28"/>
-                <w:szCs w:val="28"/>
-                <w:bdr w:val="single" w:sz="4" w:space="0" w:color="auto"/>
-              </w:rPr>
-              <w:t> </w:t>
+              <w:t>{{gne}}</w:t>
             </w:r>
             <w:r>
               <w:rPr>
@@ -2100,7 +2083,7 @@
                   <w:enabled/>
                   <w:calcOnExit w:val="0"/>
                   <w:textInput>
-                    <w:maxLength w:val="3"/>
+                    <w:default w:val="{{g8}}"/>
                   </w:textInput>
                 </w:ffData>
               </w:fldChar>
@@ -2134,29 +2117,12 @@
             <w:r>
               <w:rPr>
                 <w:rFonts w:ascii="Arial" w:hAnsi="Arial" w:cs="Arial"/>
+                <w:noProof/>
                 <w:sz w:val="28"/>
                 <w:szCs w:val="28"/>
                 <w:bdr w:val="single" w:sz="4" w:space="0" w:color="auto"/>
               </w:rPr>
-              <w:t> </w:t>
-            </w:r>
-            <w:r>
-              <w:rPr>
-                <w:rFonts w:ascii="Arial" w:hAnsi="Arial" w:cs="Arial"/>
-                <w:sz w:val="28"/>
-                <w:szCs w:val="28"/>
-                <w:bdr w:val="single" w:sz="4" w:space="0" w:color="auto"/>
-              </w:rPr>
-              <w:t> </w:t>
-            </w:r>
-            <w:r>
-              <w:rPr>
-                <w:rFonts w:ascii="Arial" w:hAnsi="Arial" w:cs="Arial"/>
-                <w:sz w:val="28"/>
-                <w:szCs w:val="28"/>
-                <w:bdr w:val="single" w:sz="4" w:space="0" w:color="auto"/>
-              </w:rPr>
-              <w:t> </w:t>
+              <w:t>{{g8}}</w:t>
             </w:r>
             <w:r>
               <w:rPr>
@@ -2257,7 +2223,7 @@
                   <w:enabled/>
                   <w:calcOnExit w:val="0"/>
                   <w:textInput>
-                    <w:maxLength w:val="3"/>
+                    <w:default w:val="{{g7}}"/>
                   </w:textInput>
                 </w:ffData>
               </w:fldChar>
@@ -2291,29 +2257,12 @@
             <w:r>
               <w:rPr>
                 <w:rFonts w:ascii="Arial" w:hAnsi="Arial" w:cs="Arial"/>
+                <w:noProof/>
                 <w:sz w:val="28"/>
                 <w:szCs w:val="28"/>
                 <w:bdr w:val="single" w:sz="4" w:space="0" w:color="auto"/>
               </w:rPr>
-              <w:t> </w:t>
-            </w:r>
-            <w:r>
-              <w:rPr>
-                <w:rFonts w:ascii="Arial" w:hAnsi="Arial" w:cs="Arial"/>
-                <w:sz w:val="28"/>
-                <w:szCs w:val="28"/>
-                <w:bdr w:val="single" w:sz="4" w:space="0" w:color="auto"/>
-              </w:rPr>
-              <w:t> </w:t>
-            </w:r>
-            <w:r>
-              <w:rPr>
-                <w:rFonts w:ascii="Arial" w:hAnsi="Arial" w:cs="Arial"/>
-                <w:sz w:val="28"/>
-                <w:szCs w:val="28"/>
-                <w:bdr w:val="single" w:sz="4" w:space="0" w:color="auto"/>
-              </w:rPr>
-              <w:t> </w:t>
+              <w:t>{{g7}}</w:t>
             </w:r>
             <w:r>
               <w:rPr>
@@ -2414,7 +2363,7 @@
                   <w:enabled/>
                   <w:calcOnExit w:val="0"/>
                   <w:textInput>
-                    <w:maxLength w:val="3"/>
+                    <w:default w:val="{{g6}}"/>
                   </w:textInput>
                 </w:ffData>
               </w:fldChar>
@@ -2448,29 +2397,12 @@
             <w:r>
               <w:rPr>
                 <w:rFonts w:ascii="Arial" w:hAnsi="Arial" w:cs="Arial"/>
+                <w:noProof/>
                 <w:sz w:val="28"/>
                 <w:szCs w:val="28"/>
                 <w:bdr w:val="single" w:sz="4" w:space="0" w:color="auto"/>
               </w:rPr>
-              <w:t> </w:t>
-            </w:r>
-            <w:r>
-              <w:rPr>
-                <w:rFonts w:ascii="Arial" w:hAnsi="Arial" w:cs="Arial"/>
-                <w:sz w:val="28"/>
-                <w:szCs w:val="28"/>
-                <w:bdr w:val="single" w:sz="4" w:space="0" w:color="auto"/>
-              </w:rPr>
-              <w:t> </w:t>
-            </w:r>
-            <w:r>
-              <w:rPr>
-                <w:rFonts w:ascii="Arial" w:hAnsi="Arial" w:cs="Arial"/>
-                <w:sz w:val="28"/>
-                <w:szCs w:val="28"/>
-                <w:bdr w:val="single" w:sz="4" w:space="0" w:color="auto"/>
-              </w:rPr>
-              <w:t> </w:t>
+              <w:t>{{g6}}</w:t>
             </w:r>
             <w:r>
               <w:rPr>
@@ -2571,7 +2503,7 @@
                   <w:enabled/>
                   <w:calcOnExit w:val="0"/>
                   <w:textInput>
-                    <w:maxLength w:val="3"/>
+                    <w:default w:val="{{g5}}"/>
                   </w:textInput>
                 </w:ffData>
               </w:fldChar>
@@ -2605,29 +2537,12 @@
             <w:r>
               <w:rPr>
                 <w:rFonts w:ascii="Arial" w:hAnsi="Arial" w:cs="Arial"/>
+                <w:noProof/>
                 <w:sz w:val="28"/>
                 <w:szCs w:val="28"/>
                 <w:bdr w:val="single" w:sz="4" w:space="0" w:color="auto"/>
               </w:rPr>
-              <w:t> </w:t>
-            </w:r>
-            <w:r>
-              <w:rPr>
-                <w:rFonts w:ascii="Arial" w:hAnsi="Arial" w:cs="Arial"/>
-                <w:sz w:val="28"/>
-                <w:szCs w:val="28"/>
-                <w:bdr w:val="single" w:sz="4" w:space="0" w:color="auto"/>
-              </w:rPr>
-              <w:t> </w:t>
-            </w:r>
-            <w:r>
-              <w:rPr>
-                <w:rFonts w:ascii="Arial" w:hAnsi="Arial" w:cs="Arial"/>
-                <w:sz w:val="28"/>
-                <w:szCs w:val="28"/>
-                <w:bdr w:val="single" w:sz="4" w:space="0" w:color="auto"/>
-              </w:rPr>
-              <w:t> </w:t>
+              <w:t>{{g5}}</w:t>
             </w:r>
             <w:r>
               <w:rPr>
@@ -2728,7 +2643,7 @@
                   <w:enabled/>
                   <w:calcOnExit w:val="0"/>
                   <w:textInput>
-                    <w:maxLength w:val="3"/>
+                    <w:default w:val="{{g4}}"/>
                   </w:textInput>
                 </w:ffData>
               </w:fldChar>
@@ -2762,29 +2677,12 @@
             <w:r>
               <w:rPr>
                 <w:rFonts w:ascii="Arial" w:hAnsi="Arial" w:cs="Arial"/>
+                <w:noProof/>
                 <w:sz w:val="28"/>
                 <w:szCs w:val="28"/>
                 <w:bdr w:val="single" w:sz="4" w:space="0" w:color="auto"/>
               </w:rPr>
-              <w:t> </w:t>
-            </w:r>
-            <w:r>
-              <w:rPr>
-                <w:rFonts w:ascii="Arial" w:hAnsi="Arial" w:cs="Arial"/>
-                <w:sz w:val="28"/>
-                <w:szCs w:val="28"/>
-                <w:bdr w:val="single" w:sz="4" w:space="0" w:color="auto"/>
-              </w:rPr>
-              <w:t> </w:t>
-            </w:r>
-            <w:r>
-              <w:rPr>
-                <w:rFonts w:ascii="Arial" w:hAnsi="Arial" w:cs="Arial"/>
-                <w:sz w:val="28"/>
-                <w:szCs w:val="28"/>
-                <w:bdr w:val="single" w:sz="4" w:space="0" w:color="auto"/>
-              </w:rPr>
-              <w:t> </w:t>
+              <w:t>{{g4}}</w:t>
             </w:r>
             <w:r>
               <w:rPr>
@@ -2886,7 +2784,7 @@
                   <w:enabled/>
                   <w:calcOnExit w:val="0"/>
                   <w:textInput>
-                    <w:maxLength w:val="3"/>
+                    <w:default w:val="{{g3}}"/>
                   </w:textInput>
                 </w:ffData>
               </w:fldChar>
@@ -2920,29 +2818,12 @@
             <w:r>
               <w:rPr>
                 <w:rFonts w:ascii="Arial" w:hAnsi="Arial" w:cs="Arial"/>
+                <w:noProof/>
                 <w:sz w:val="28"/>
                 <w:szCs w:val="28"/>
                 <w:bdr w:val="single" w:sz="4" w:space="0" w:color="auto"/>
               </w:rPr>
-              <w:t> </w:t>
-            </w:r>
-            <w:r>
-              <w:rPr>
-                <w:rFonts w:ascii="Arial" w:hAnsi="Arial" w:cs="Arial"/>
-                <w:sz w:val="28"/>
-                <w:szCs w:val="28"/>
-                <w:bdr w:val="single" w:sz="4" w:space="0" w:color="auto"/>
-              </w:rPr>
-              <w:t> </w:t>
-            </w:r>
-            <w:r>
-              <w:rPr>
-                <w:rFonts w:ascii="Arial" w:hAnsi="Arial" w:cs="Arial"/>
-                <w:sz w:val="28"/>
-                <w:szCs w:val="28"/>
-                <w:bdr w:val="single" w:sz="4" w:space="0" w:color="auto"/>
-              </w:rPr>
-              <w:t> </w:t>
+              <w:t>{{g3}}</w:t>
             </w:r>
             <w:r>
               <w:rPr>
@@ -3043,7 +2924,7 @@
                   <w:enabled/>
                   <w:calcOnExit w:val="0"/>
                   <w:textInput>
-                    <w:maxLength w:val="3"/>
+                    <w:default w:val="{{g2}}"/>
                   </w:textInput>
                 </w:ffData>
               </w:fldChar>
@@ -3077,29 +2958,12 @@
             <w:r>
               <w:rPr>
                 <w:rFonts w:ascii="Arial" w:hAnsi="Arial" w:cs="Arial"/>
+                <w:noProof/>
                 <w:sz w:val="28"/>
                 <w:szCs w:val="28"/>
                 <w:bdr w:val="single" w:sz="4" w:space="0" w:color="auto"/>
               </w:rPr>
-              <w:t> </w:t>
-            </w:r>
-            <w:r>
-              <w:rPr>
-                <w:rFonts w:ascii="Arial" w:hAnsi="Arial" w:cs="Arial"/>
-                <w:sz w:val="28"/>
-                <w:szCs w:val="28"/>
-                <w:bdr w:val="single" w:sz="4" w:space="0" w:color="auto"/>
-              </w:rPr>
-              <w:t> </w:t>
-            </w:r>
-            <w:r>
-              <w:rPr>
-                <w:rFonts w:ascii="Arial" w:hAnsi="Arial" w:cs="Arial"/>
-                <w:sz w:val="28"/>
-                <w:szCs w:val="28"/>
-                <w:bdr w:val="single" w:sz="4" w:space="0" w:color="auto"/>
-              </w:rPr>
-              <w:t> </w:t>
+              <w:t>{{g2}}</w:t>
             </w:r>
             <w:r>
               <w:rPr>
@@ -3200,7 +3064,7 @@
                   <w:enabled/>
                   <w:calcOnExit w:val="0"/>
                   <w:textInput>
-                    <w:maxLength w:val="3"/>
+                    <w:default w:val="{{g1}}"/>
                   </w:textInput>
                 </w:ffData>
               </w:fldChar>
@@ -3234,29 +3098,12 @@
             <w:r>
               <w:rPr>
                 <w:rFonts w:ascii="Arial" w:hAnsi="Arial" w:cs="Arial"/>
+                <w:noProof/>
                 <w:sz w:val="28"/>
                 <w:szCs w:val="28"/>
                 <w:bdr w:val="single" w:sz="4" w:space="0" w:color="auto"/>
               </w:rPr>
-              <w:t> </w:t>
-            </w:r>
-            <w:r>
-              <w:rPr>
-                <w:rFonts w:ascii="Arial" w:hAnsi="Arial" w:cs="Arial"/>
-                <w:sz w:val="28"/>
-                <w:szCs w:val="28"/>
-                <w:bdr w:val="single" w:sz="4" w:space="0" w:color="auto"/>
-              </w:rPr>
-              <w:t> </w:t>
-            </w:r>
-            <w:r>
-              <w:rPr>
-                <w:rFonts w:ascii="Arial" w:hAnsi="Arial" w:cs="Arial"/>
-                <w:sz w:val="28"/>
-                <w:szCs w:val="28"/>
-                <w:bdr w:val="single" w:sz="4" w:space="0" w:color="auto"/>
-              </w:rPr>
-              <w:t> </w:t>
+              <w:t>{{g1}}</w:t>
             </w:r>
             <w:r>
               <w:rPr>
@@ -3375,7 +3222,7 @@
                   <w:enabled/>
                   <w:calcOnExit w:val="0"/>
                   <w:textInput>
-                    <w:maxLength w:val="3"/>
+                    <w:default w:val="{{gg}}"/>
                   </w:textInput>
                 </w:ffData>
               </w:fldChar>
@@ -3409,29 +3256,12 @@
             <w:r>
               <w:rPr>
                 <w:rFonts w:ascii="Arial" w:hAnsi="Arial" w:cs="Arial"/>
+                <w:noProof/>
                 <w:sz w:val="28"/>
                 <w:szCs w:val="28"/>
                 <w:bdr w:val="single" w:sz="4" w:space="0" w:color="auto"/>
               </w:rPr>
-              <w:t> </w:t>
-            </w:r>
-            <w:r>
-              <w:rPr>
-                <w:rFonts w:ascii="Arial" w:hAnsi="Arial" w:cs="Arial"/>
-                <w:sz w:val="28"/>
-                <w:szCs w:val="28"/>
-                <w:bdr w:val="single" w:sz="4" w:space="0" w:color="auto"/>
-              </w:rPr>
-              <w:t> </w:t>
-            </w:r>
-            <w:r>
-              <w:rPr>
-                <w:rFonts w:ascii="Arial" w:hAnsi="Arial" w:cs="Arial"/>
-                <w:sz w:val="28"/>
-                <w:szCs w:val="28"/>
-                <w:bdr w:val="single" w:sz="4" w:space="0" w:color="auto"/>
-              </w:rPr>
-              <w:t> </w:t>
+              <w:t>{{gg}}</w:t>
             </w:r>
             <w:r>
               <w:rPr>

</xml_diff>